<commit_message>
Add Presentation of RA version 0
</commit_message>
<xml_diff>
--- a/SERequirementAnalysis_0_1.docx
+++ b/SERequirementAnalysis_0_1.docx
@@ -205,11 +205,6 @@
       </w:r>
     </w:p>
     <w:p>
-      <w:pPr>
-        <w:rPr>
-          <w:rFonts w:hint="eastAsia"/>
-        </w:rPr>
-      </w:pPr>
       <w:r>
         <w:tab/>
       </w:r>
@@ -225,42 +220,18 @@
         <w:rPr>
           <w:rFonts w:hint="eastAsia"/>
         </w:rPr>
-        <w:t>1.4</w:t>
-      </w:r>
-      <w:r>
-        <w:rPr>
-          <w:rFonts w:hint="eastAsia"/>
-        </w:rPr>
-        <w:t>本文档的目标使用者为</w:t>
-      </w:r>
-    </w:p>
-    <w:p>
-      <w:r>
-        <w:tab/>
-      </w:r>
-      <w:r>
-        <w:rPr>
-          <w:rFonts w:hint="eastAsia"/>
-        </w:rPr>
-        <w:t>本软件的</w:t>
-      </w:r>
-      <w:r>
-        <w:rPr>
-          <w:rFonts w:hint="eastAsia"/>
-        </w:rPr>
-        <w:t>开发人员</w:t>
-      </w:r>
-      <w:r>
-        <w:rPr>
-          <w:rFonts w:hint="eastAsia"/>
-        </w:rPr>
-        <w:t>、测试人员、文档编写人员、</w:t>
-      </w:r>
-      <w:r>
-        <w:rPr>
-          <w:rFonts w:hint="eastAsia"/>
-        </w:rPr>
-        <w:t>软件项目管理者</w:t>
+        <w:t>1.4本文档的目标使用者为</w:t>
+      </w:r>
+    </w:p>
+    <w:p>
+      <w:r>
+        <w:tab/>
+      </w:r>
+      <w:r>
+        <w:rPr>
+          <w:rFonts w:hint="eastAsia"/>
+        </w:rPr>
+        <w:t>本软件的开发人员、测试人员、文档编写人员、软件项目管理者</w:t>
       </w:r>
     </w:p>
     <w:p>
@@ -275,11 +246,6 @@
       </w:r>
     </w:p>
     <w:p>
-      <w:pPr>
-        <w:rPr>
-          <w:rFonts w:hint="eastAsia"/>
-        </w:rPr>
-      </w:pPr>
       <w:r>
         <w:tab/>
       </w:r>
@@ -615,11 +581,6 @@
       </w:r>
     </w:p>
     <w:p>
-      <w:pPr>
-        <w:rPr>
-          <w:rFonts w:hint="eastAsia"/>
-        </w:rPr>
-      </w:pPr>
       <w:r>
         <w:tab/>
       </w:r>
@@ -661,11 +622,6 @@
       </w:r>
     </w:p>
     <w:p>
-      <w:pPr>
-        <w:rPr>
-          <w:rFonts w:hint="eastAsia"/>
-        </w:rPr>
-      </w:pPr>
       <w:r>
         <w:tab/>
       </w:r>
@@ -731,13 +687,7 @@
         <w:t>人以上敏捷开放</w:t>
       </w:r>
     </w:p>
-    <w:p>
-      <w:pPr>
-        <w:rPr>
-          <w:rFonts w:hint="eastAsia"/>
-        </w:rPr>
-      </w:pPr>
-    </w:p>
+    <w:p/>
     <w:p>
       <w:pPr>
         <w:jc w:val="center"/>
@@ -872,11 +822,6 @@
       </w:r>
     </w:p>
     <w:p>
-      <w:pPr>
-        <w:rPr>
-          <w:rFonts w:hint="eastAsia"/>
-        </w:rPr>
-      </w:pPr>
       <w:r>
         <w:tab/>
       </w:r>
@@ -1163,11 +1108,6 @@
       </w:r>
     </w:p>
     <w:p>
-      <w:pPr>
-        <w:rPr>
-          <w:rFonts w:hint="eastAsia"/>
-        </w:rPr>
-      </w:pPr>
       <w:r>
         <w:rPr>
           <w:rFonts w:hint="eastAsia"/>
@@ -1211,11 +1151,6 @@
       </w:r>
     </w:p>
     <w:p>
-      <w:pPr>
-        <w:rPr>
-          <w:rFonts w:hint="eastAsia"/>
-        </w:rPr>
-      </w:pPr>
       <w:r>
         <w:tab/>
       </w:r>
@@ -1325,11 +1260,6 @@
       </w:r>
     </w:p>
     <w:p>
-      <w:pPr>
-        <w:rPr>
-          <w:rFonts w:hint="eastAsia"/>
-        </w:rPr>
-      </w:pPr>
       <w:r>
         <w:tab/>
       </w:r>
@@ -1355,11 +1285,6 @@
       </w:r>
     </w:p>
     <w:p>
-      <w:pPr>
-        <w:rPr>
-          <w:rFonts w:hint="eastAsia"/>
-        </w:rPr>
-      </w:pPr>
       <w:r>
         <w:tab/>
       </w:r>
@@ -1381,7 +1306,21 @@
         <w:rPr>
           <w:rFonts w:hint="eastAsia"/>
         </w:rPr>
-        <w:t>目标玩家在RPG的主要来源有二：一是紧凑而生动的剧情，这是我们可以做到的；二是精美的画面设计，限于时间和美工能力难以保证</w:t>
+        <w:t>目标玩家在RPG的</w:t>
+      </w:r>
+      <w:r>
+        <w:rPr>
+          <w:rFonts w:hint="eastAsia"/>
+        </w:rPr>
+        <w:t>乐趣</w:t>
+      </w:r>
+      <w:bookmarkStart w:id="2" w:name="_GoBack"/>
+      <w:bookmarkEnd w:id="2"/>
+      <w:r>
+        <w:rPr>
+          <w:rFonts w:hint="eastAsia"/>
+        </w:rPr>
+        <w:t>主要来源有二：一是紧凑而生动的剧情，这是我们可以做到的；二是精美的画面设计，限于时间和美工能力难以保证</w:t>
       </w:r>
       <w:r>
         <w:rPr>
@@ -1416,11 +1355,6 @@
       </w:r>
     </w:p>
     <w:p>
-      <w:pPr>
-        <w:rPr>
-          <w:rFonts w:hint="eastAsia"/>
-        </w:rPr>
-      </w:pPr>
       <w:r>
         <w:tab/>
       </w:r>
@@ -1452,11 +1386,6 @@
       </w:r>
     </w:p>
     <w:p>
-      <w:pPr>
-        <w:rPr>
-          <w:rFonts w:hint="eastAsia"/>
-        </w:rPr>
-      </w:pPr>
       <w:r>
         <w:tab/>
       </w:r>
@@ -1482,11 +1411,6 @@
       </w:r>
     </w:p>
     <w:p>
-      <w:pPr>
-        <w:rPr>
-          <w:rFonts w:hint="eastAsia"/>
-        </w:rPr>
-      </w:pPr>
       <w:r>
         <w:tab/>
       </w:r>
@@ -1600,15 +1524,7 @@
         <w:rPr>
           <w:rFonts w:hint="eastAsia"/>
         </w:rPr>
-        <w:t>-</w:t>
-      </w:r>
-      <w:bookmarkStart w:id="2" w:name="_GoBack"/>
-      <w:bookmarkEnd w:id="2"/>
-      <w:r>
-        <w:rPr>
-          <w:rFonts w:hint="eastAsia"/>
-        </w:rPr>
-        <w:t>---</w:t>
+        <w:t>----</w:t>
       </w:r>
     </w:p>
     <w:p>
@@ -1771,7 +1687,7 @@
     <w:p>
       <w:pPr>
         <w:rPr>
-          <w:rFonts w:asciiTheme="minorEastAsia" w:hAnsiTheme="minorEastAsia" w:cs="宋体"/>
+          <w:rFonts w:asciiTheme="minorEastAsia" w:hAnsiTheme="minorEastAsia" w:cs="SimSun"/>
           <w:lang w:eastAsia="ja-JP"/>
         </w:rPr>
       </w:pPr>
@@ -1812,14 +1728,14 @@
       </w:r>
       <w:r>
         <w:rPr>
-          <w:rFonts w:ascii="微软雅黑" w:eastAsia="微软雅黑" w:hAnsi="微软雅黑" w:cs="微软雅黑" w:hint="eastAsia"/>
+          <w:rFonts w:ascii="Microsoft YaHei" w:eastAsia="Microsoft YaHei" w:hAnsi="Microsoft YaHei" w:cs="Microsoft YaHei" w:hint="eastAsia"/>
           <w:lang w:eastAsia="ja-JP"/>
         </w:rPr>
         <w:t>・</w:t>
       </w:r>
       <w:r>
         <w:rPr>
-          <w:rFonts w:ascii="等线" w:eastAsia="等线" w:hAnsi="等线" w:cs="等线" w:hint="eastAsia"/>
+          <w:rFonts w:ascii="DengXian" w:eastAsia="DengXian" w:hAnsi="DengXian" w:cs="DengXian" w:hint="eastAsia"/>
           <w:lang w:eastAsia="ja-JP"/>
         </w:rPr>
         <w:t>サファイ</w:t>
@@ -1847,7 +1763,7 @@
       </w:r>
       <w:r>
         <w:rPr>
-          <w:rFonts w:asciiTheme="minorEastAsia" w:hAnsiTheme="minorEastAsia" w:cs="宋体" w:hint="eastAsia"/>
+          <w:rFonts w:asciiTheme="minorEastAsia" w:hAnsiTheme="minorEastAsia" w:cs="SimSun" w:hint="eastAsia"/>
           <w:lang w:eastAsia="ja-JP"/>
         </w:rPr>
         <w:t>红宝石 蓝宝石</w:t>
@@ -1856,61 +1772,61 @@
     <w:p>
       <w:pPr>
         <w:rPr>
-          <w:rFonts w:asciiTheme="minorEastAsia" w:hAnsiTheme="minorEastAsia" w:cs="宋体" w:hint="eastAsia"/>
+          <w:rFonts w:asciiTheme="minorEastAsia" w:hAnsiTheme="minorEastAsia" w:cs="SimSun"/>
         </w:rPr>
       </w:pPr>
       <w:r>
         <w:rPr>
-          <w:rFonts w:asciiTheme="minorEastAsia" w:hAnsiTheme="minorEastAsia" w:cs="宋体"/>
+          <w:rFonts w:asciiTheme="minorEastAsia" w:hAnsiTheme="minorEastAsia" w:cs="SimSun"/>
           <w:lang w:eastAsia="ja-JP"/>
         </w:rPr>
         <w:tab/>
       </w:r>
       <w:r>
         <w:rPr>
-          <w:rFonts w:asciiTheme="minorEastAsia" w:hAnsiTheme="minorEastAsia" w:cs="宋体" w:hint="eastAsia"/>
+          <w:rFonts w:asciiTheme="minorEastAsia" w:hAnsiTheme="minorEastAsia" w:cs="SimSun" w:hint="eastAsia"/>
         </w:rPr>
         <w:t>平台</w:t>
       </w:r>
       <w:r>
         <w:rPr>
-          <w:rFonts w:asciiTheme="minorEastAsia" w:hAnsiTheme="minorEastAsia" w:cs="宋体" w:hint="eastAsia"/>
+          <w:rFonts w:asciiTheme="minorEastAsia" w:hAnsiTheme="minorEastAsia" w:cs="SimSun" w:hint="eastAsia"/>
         </w:rPr>
         <w:t>：Game</w:t>
       </w:r>
       <w:r>
         <w:rPr>
-          <w:rFonts w:asciiTheme="minorEastAsia" w:hAnsiTheme="minorEastAsia" w:cs="宋体"/>
+          <w:rFonts w:asciiTheme="minorEastAsia" w:hAnsiTheme="minorEastAsia" w:cs="SimSun"/>
         </w:rPr>
         <w:t xml:space="preserve"> </w:t>
       </w:r>
       <w:r>
         <w:rPr>
-          <w:rFonts w:asciiTheme="minorEastAsia" w:hAnsiTheme="minorEastAsia" w:cs="宋体" w:hint="eastAsia"/>
+          <w:rFonts w:asciiTheme="minorEastAsia" w:hAnsiTheme="minorEastAsia" w:cs="SimSun" w:hint="eastAsia"/>
         </w:rPr>
         <w:t>Boy</w:t>
       </w:r>
       <w:r>
         <w:rPr>
-          <w:rFonts w:asciiTheme="minorEastAsia" w:hAnsiTheme="minorEastAsia" w:cs="宋体"/>
+          <w:rFonts w:asciiTheme="minorEastAsia" w:hAnsiTheme="minorEastAsia" w:cs="SimSun"/>
         </w:rPr>
         <w:t xml:space="preserve"> / </w:t>
       </w:r>
       <w:r>
         <w:rPr>
-          <w:rFonts w:asciiTheme="minorEastAsia" w:hAnsiTheme="minorEastAsia" w:cs="宋体" w:hint="eastAsia"/>
+          <w:rFonts w:asciiTheme="minorEastAsia" w:hAnsiTheme="minorEastAsia" w:cs="SimSun" w:hint="eastAsia"/>
         </w:rPr>
         <w:t>任天堂DS</w:t>
       </w:r>
       <w:r>
         <w:rPr>
-          <w:rFonts w:asciiTheme="minorEastAsia" w:hAnsiTheme="minorEastAsia" w:cs="宋体"/>
+          <w:rFonts w:asciiTheme="minorEastAsia" w:hAnsiTheme="minorEastAsia" w:cs="SimSun"/>
         </w:rPr>
         <w:t xml:space="preserve"> / </w:t>
       </w:r>
       <w:r>
         <w:rPr>
-          <w:rFonts w:asciiTheme="minorEastAsia" w:hAnsiTheme="minorEastAsia" w:cs="宋体" w:hint="eastAsia"/>
+          <w:rFonts w:asciiTheme="minorEastAsia" w:hAnsiTheme="minorEastAsia" w:cs="SimSun" w:hint="eastAsia"/>
         </w:rPr>
         <w:t>任天堂3DS</w:t>
       </w:r>
@@ -1945,48 +1861,43 @@
       <w:pPr>
         <w:ind w:firstLine="420"/>
         <w:rPr>
+          <w:rFonts w:asciiTheme="minorEastAsia" w:hAnsiTheme="minorEastAsia"/>
+        </w:rPr>
+      </w:pPr>
+      <w:r>
+        <w:rPr>
           <w:rFonts w:asciiTheme="minorEastAsia" w:hAnsiTheme="minorEastAsia" w:hint="eastAsia"/>
         </w:rPr>
+        <w:t>游戏玩法和操作方式与前作基本相同，玩家以鸟瞰的视角操作主角进行游戏。与前作一样，游戏的主要目的是打败四大天王并完成神奇宝贝图鉴，同时挫败敌对组织的计划。本作所新增的元素包括双打对战与神奇宝贝的特性和</w:t>
+      </w:r>
+      <w:r>
+        <w:rPr>
+          <w:rFonts w:asciiTheme="minorEastAsia" w:hAnsiTheme="minorEastAsia"/>
+        </w:rPr>
+        <w:t>135只新神奇宝贝。由于GBA的功能较以前的主机有所增强，因此可提供4位玩家的联机对打。</w:t>
+      </w:r>
+    </w:p>
+    <w:p>
+      <w:pPr>
+        <w:rPr>
+          <w:rFonts w:asciiTheme="minorEastAsia" w:hAnsiTheme="minorEastAsia"/>
+        </w:rPr>
       </w:pPr>
       <w:r>
         <w:rPr>
+          <w:rFonts w:eastAsia="Yu Mincho"/>
+        </w:rPr>
+        <w:lastRenderedPageBreak/>
+        <w:tab/>
+      </w:r>
+      <w:r>
+        <w:rPr>
           <w:rFonts w:asciiTheme="minorEastAsia" w:hAnsiTheme="minorEastAsia" w:hint="eastAsia"/>
         </w:rPr>
-        <w:t>游戏玩法和操作方式与前作基本相同，玩家以鸟瞰的视角操作主角进行游戏。与前作一样，游戏的主要目的是打败四大天王并完成神奇宝贝图鉴，同时挫败敌对组织的计划。本作所新增的元素包括双打对战与神奇宝贝的特性和</w:t>
-      </w:r>
-      <w:r>
-        <w:rPr>
-          <w:rFonts w:asciiTheme="minorEastAsia" w:hAnsiTheme="minorEastAsia"/>
-        </w:rPr>
-        <w:t>135只新神奇宝贝。由于GBA的功能较以前的主机有所增强，因此可提供4位玩家的联机对打。</w:t>
-      </w:r>
-    </w:p>
-    <w:p>
-      <w:pPr>
-        <w:rPr>
-          <w:rFonts w:asciiTheme="minorEastAsia" w:hAnsiTheme="minorEastAsia"/>
-        </w:rPr>
-      </w:pPr>
-      <w:r>
-        <w:rPr>
-          <w:rFonts w:eastAsia="Yu Mincho"/>
-        </w:rPr>
-        <w:lastRenderedPageBreak/>
-        <w:tab/>
-      </w:r>
-      <w:r>
-        <w:rPr>
-          <w:rFonts w:asciiTheme="minorEastAsia" w:hAnsiTheme="minorEastAsia" w:hint="eastAsia"/>
-        </w:rPr>
         <w:t>（相关链接：</w:t>
       </w:r>
     </w:p>
     <w:p>
-      <w:pPr>
-        <w:rPr>
-          <w:rFonts w:hint="eastAsia"/>
-        </w:rPr>
-      </w:pPr>
       <w:hyperlink r:id="rId9" w:history="1">
         <w:r>
           <w:rPr>
@@ -2076,11 +1987,6 @@
       </w:r>
     </w:p>
     <w:p>
-      <w:pPr>
-        <w:rPr>
-          <w:rFonts w:hint="eastAsia"/>
-        </w:rPr>
-      </w:pPr>
       <w:hyperlink r:id="rId10" w:history="1">
         <w:r>
           <w:rPr>
@@ -2104,13 +2010,7 @@
         <w:tab/>
       </w:r>
     </w:p>
-    <w:p>
-      <w:pPr>
-        <w:rPr>
-          <w:rFonts w:hint="eastAsia"/>
-        </w:rPr>
-      </w:pPr>
-    </w:p>
+    <w:p/>
     <w:p>
       <w:r>
         <w:rPr>

</xml_diff>